<commit_message>
#101: write-up.docx, update conclusion
</commit_message>
<xml_diff>
--- a/hw5/write-up.docx
+++ b/hw5/write-up.docx
@@ -4148,7 +4148,21 @@
           <w:sz w:val="24"/>
           <w:szCs w:val="24"/>
         </w:rPr>
-        <w:t xml:space="preserve"> Furthermore, using 30 row entries may not be sufficient enough to derive context, such as Kappa values for </w:t>
+        <w:t xml:space="preserve"> Furthermore, using 30 row entries may not be </w:t>
+      </w:r>
+      <w:r>
+        <w:rPr>
+          <w:sz w:val="24"/>
+          <w:szCs w:val="24"/>
+        </w:rPr>
+        <w:t>enough</w:t>
+      </w:r>
+      <w:r>
+        <w:rPr>
+          <w:sz w:val="24"/>
+          <w:szCs w:val="24"/>
+        </w:rPr>
+        <w:t xml:space="preserve"> to derive context, such as Kappa values for </w:t>
       </w:r>
       <w:r>
         <w:rPr>
@@ -4163,165 +4177,473 @@
           <w:szCs w:val="24"/>
         </w:rPr>
         <w:t>inter-agreement.</w:t>
+      </w:r>
+    </w:p>
+    <w:p>
+      <w:pPr>
+        <w:spacing w:line="240" w:lineRule="auto"/>
+        <w:rPr>
+          <w:sz w:val="24"/>
+          <w:szCs w:val="24"/>
+        </w:rPr>
+      </w:pPr>
+    </w:p>
+    <w:p>
+      <w:pPr>
+        <w:spacing w:line="240" w:lineRule="auto"/>
+        <w:rPr>
+          <w:b/>
+          <w:sz w:val="24"/>
+          <w:szCs w:val="24"/>
+        </w:rPr>
+      </w:pPr>
+      <w:r>
+        <w:rPr>
+          <w:b/>
+          <w:sz w:val="24"/>
+          <w:szCs w:val="24"/>
+        </w:rPr>
+        <w:t>Conclusion</w:t>
+      </w:r>
+      <w:r>
+        <w:rPr>
+          <w:b/>
+          <w:sz w:val="24"/>
+          <w:szCs w:val="24"/>
+        </w:rPr>
+        <w:t>s</w:t>
+      </w:r>
+    </w:p>
+    <w:p>
+      <w:pPr>
+        <w:spacing w:line="240" w:lineRule="auto"/>
+        <w:rPr>
+          <w:sz w:val="24"/>
+          <w:szCs w:val="24"/>
+        </w:rPr>
+      </w:pPr>
+      <w:r>
+        <w:rPr>
+          <w:sz w:val="24"/>
+          <w:szCs w:val="24"/>
+        </w:rPr>
+        <w:t>Amazon Mechanical Turk (</w:t>
+      </w:r>
+      <w:proofErr w:type="spellStart"/>
+      <w:r>
+        <w:rPr>
+          <w:sz w:val="24"/>
+          <w:szCs w:val="24"/>
+        </w:rPr>
+        <w:t>MTurk</w:t>
+      </w:r>
+      <w:proofErr w:type="spellEnd"/>
+      <w:r>
+        <w:rPr>
+          <w:sz w:val="24"/>
+          <w:szCs w:val="24"/>
+        </w:rPr>
+        <w:t xml:space="preserve">) </w:t>
+      </w:r>
+      <w:r>
+        <w:rPr>
+          <w:sz w:val="24"/>
+          <w:szCs w:val="24"/>
+        </w:rPr>
+        <w:t>allow</w:t>
+      </w:r>
+      <w:r>
+        <w:rPr>
+          <w:sz w:val="24"/>
+          <w:szCs w:val="24"/>
+        </w:rPr>
+        <w:t xml:space="preserve"> research</w:t>
+      </w:r>
+      <w:r>
+        <w:rPr>
+          <w:sz w:val="24"/>
+          <w:szCs w:val="24"/>
+        </w:rPr>
+        <w:t xml:space="preserve"> stud</w:t>
+      </w:r>
+      <w:r>
+        <w:rPr>
+          <w:sz w:val="24"/>
+          <w:szCs w:val="24"/>
+        </w:rPr>
+        <w:t>ies</w:t>
+      </w:r>
+      <w:r>
+        <w:rPr>
+          <w:sz w:val="24"/>
+          <w:szCs w:val="24"/>
+        </w:rPr>
+        <w:t xml:space="preserve"> to utilize unlabeled data, by crowdsourcing the labeling responsibilities</w:t>
+      </w:r>
+      <w:r>
+        <w:rPr>
+          <w:sz w:val="24"/>
+          <w:szCs w:val="24"/>
+        </w:rPr>
+        <w:t xml:space="preserve">.  </w:t>
+      </w:r>
+      <w:r>
+        <w:rPr>
+          <w:sz w:val="24"/>
+          <w:szCs w:val="24"/>
+        </w:rPr>
+        <w:t>During this process,</w:t>
+      </w:r>
+      <w:r>
+        <w:rPr>
+          <w:sz w:val="24"/>
+          <w:szCs w:val="24"/>
+        </w:rPr>
+        <w:t xml:space="preserve"> any number of workers</w:t>
+      </w:r>
+      <w:r>
+        <w:rPr>
+          <w:sz w:val="24"/>
+          <w:szCs w:val="24"/>
+        </w:rPr>
+        <w:t xml:space="preserve"> can be selected for hire</w:t>
+      </w:r>
+      <w:r>
+        <w:rPr>
+          <w:sz w:val="24"/>
+          <w:szCs w:val="24"/>
+        </w:rPr>
+        <w:t>. Prioritiz</w:t>
+      </w:r>
+      <w:r>
+        <w:rPr>
+          <w:sz w:val="24"/>
+          <w:szCs w:val="24"/>
+        </w:rPr>
+        <w:t>ation</w:t>
+      </w:r>
+      <w:r>
+        <w:rPr>
+          <w:sz w:val="24"/>
+          <w:szCs w:val="24"/>
+        </w:rPr>
+        <w:t xml:space="preserve"> can be established by incentivizing the rate of payment </w:t>
+      </w:r>
+      <w:r>
+        <w:rPr>
+          <w:sz w:val="24"/>
+          <w:szCs w:val="24"/>
+        </w:rPr>
+        <w:t xml:space="preserve">per </w:t>
+      </w:r>
+      <w:r>
+        <w:rPr>
+          <w:sz w:val="24"/>
+          <w:szCs w:val="24"/>
+        </w:rPr>
+        <w:t xml:space="preserve">task. Furthermore, overall scores can be improved by incorporating multiple workers and averaging </w:t>
+      </w:r>
+      <w:r>
+        <w:rPr>
+          <w:sz w:val="24"/>
+          <w:szCs w:val="24"/>
+        </w:rPr>
+        <w:lastRenderedPageBreak/>
+        <w:t>the total scores.</w:t>
+      </w:r>
+      <w:r>
+        <w:rPr>
+          <w:sz w:val="24"/>
+          <w:szCs w:val="24"/>
+        </w:rPr>
+        <w:t xml:space="preserve"> Additional benefits of </w:t>
+      </w:r>
+      <w:proofErr w:type="spellStart"/>
+      <w:r>
+        <w:rPr>
+          <w:sz w:val="24"/>
+          <w:szCs w:val="24"/>
+        </w:rPr>
+        <w:t>MTurk</w:t>
+      </w:r>
+      <w:proofErr w:type="spellEnd"/>
+      <w:r>
+        <w:rPr>
+          <w:sz w:val="24"/>
+          <w:szCs w:val="24"/>
+        </w:rPr>
+        <w:t xml:space="preserve"> include selectively choosing workers by any number of criteria’s, including geography, </w:t>
+      </w:r>
+      <w:r>
+        <w:rPr>
+          <w:sz w:val="24"/>
+          <w:szCs w:val="24"/>
+        </w:rPr>
+        <w:t xml:space="preserve">age, </w:t>
+      </w:r>
+      <w:r>
+        <w:rPr>
+          <w:sz w:val="24"/>
+          <w:szCs w:val="24"/>
+        </w:rPr>
+        <w:t xml:space="preserve">education, </w:t>
+      </w:r>
+      <w:r>
+        <w:rPr>
+          <w:sz w:val="24"/>
+          <w:szCs w:val="24"/>
+        </w:rPr>
+        <w:t xml:space="preserve">or </w:t>
+      </w:r>
+      <w:r>
+        <w:rPr>
+          <w:sz w:val="24"/>
+          <w:szCs w:val="24"/>
+        </w:rPr>
+        <w:t>professional status</w:t>
+      </w:r>
+      <w:r>
+        <w:rPr>
+          <w:sz w:val="24"/>
+          <w:szCs w:val="24"/>
+        </w:rPr>
+        <w:t>.</w:t>
+      </w:r>
+    </w:p>
+    <w:p>
+      <w:pPr>
+        <w:spacing w:line="240" w:lineRule="auto"/>
+        <w:rPr>
+          <w:sz w:val="24"/>
+          <w:szCs w:val="24"/>
+        </w:rPr>
+      </w:pPr>
+      <w:r>
+        <w:rPr>
+          <w:sz w:val="24"/>
+          <w:szCs w:val="24"/>
+        </w:rPr>
+        <w:t xml:space="preserve">Though results in this study have not shown great results, </w:t>
+      </w:r>
+      <w:r>
+        <w:rPr>
+          <w:sz w:val="24"/>
+          <w:szCs w:val="24"/>
+        </w:rPr>
+        <w:t xml:space="preserve">earlier analysis have stated that poor data submission to </w:t>
+      </w:r>
+      <w:proofErr w:type="spellStart"/>
+      <w:r>
+        <w:rPr>
+          <w:sz w:val="24"/>
+          <w:szCs w:val="24"/>
+        </w:rPr>
+        <w:t>MTurk</w:t>
+      </w:r>
+      <w:proofErr w:type="spellEnd"/>
+      <w:r>
+        <w:rPr>
+          <w:sz w:val="24"/>
+          <w:szCs w:val="24"/>
+        </w:rPr>
+        <w:t xml:space="preserve"> has made numerous tasks ambiguous.</w:t>
+      </w:r>
+      <w:r>
+        <w:rPr>
+          <w:sz w:val="24"/>
+          <w:szCs w:val="24"/>
+        </w:rPr>
+        <w:t xml:space="preserve"> To fully maximize the benefits of crowdsourcing, it is imperative to submit a dataset ready to be reviewed. Failure to perform this task can be cost inhibitive</w:t>
+      </w:r>
+      <w:r>
+        <w:rPr>
+          <w:sz w:val="24"/>
+          <w:szCs w:val="24"/>
+        </w:rPr>
+        <w:t>, with poor data results</w:t>
+      </w:r>
+      <w:r>
+        <w:rPr>
+          <w:sz w:val="24"/>
+          <w:szCs w:val="24"/>
+        </w:rPr>
+        <w:t>.</w:t>
+      </w:r>
+      <w:r>
+        <w:rPr>
+          <w:sz w:val="24"/>
+          <w:szCs w:val="24"/>
+        </w:rPr>
+        <w:t xml:space="preserve"> Moreover, rather than submitting the full original dataset, </w:t>
+      </w:r>
+      <w:r>
+        <w:rPr>
+          <w:sz w:val="24"/>
+          <w:szCs w:val="24"/>
+        </w:rPr>
+        <w:t>a</w:t>
+      </w:r>
+      <w:r>
+        <w:rPr>
+          <w:sz w:val="24"/>
+          <w:szCs w:val="24"/>
+        </w:rPr>
+        <w:t xml:space="preserve"> careful inference strategy could be beneficial, at least initially.</w:t>
+      </w:r>
+    </w:p>
+    <w:p>
+      <w:pPr>
+        <w:spacing w:line="240" w:lineRule="auto"/>
+        <w:rPr>
+          <w:sz w:val="24"/>
+          <w:szCs w:val="24"/>
+        </w:rPr>
+      </w:pPr>
+      <w:r>
+        <w:rPr>
+          <w:sz w:val="24"/>
+          <w:szCs w:val="24"/>
+        </w:rPr>
+        <w:t xml:space="preserve">Overall, the </w:t>
+      </w:r>
+      <w:proofErr w:type="spellStart"/>
+      <w:r>
+        <w:rPr>
+          <w:sz w:val="24"/>
+          <w:szCs w:val="24"/>
+        </w:rPr>
+        <w:t>MTurk</w:t>
+      </w:r>
+      <w:proofErr w:type="spellEnd"/>
+      <w:r>
+        <w:rPr>
+          <w:sz w:val="24"/>
+          <w:szCs w:val="24"/>
+        </w:rPr>
+        <w:t xml:space="preserve"> concept is greatly beneficial. The use of the crowdsource platform is not </w:t>
+      </w:r>
+      <w:r>
+        <w:rPr>
+          <w:sz w:val="24"/>
+          <w:szCs w:val="24"/>
+        </w:rPr>
+        <w:t>new and</w:t>
+      </w:r>
+      <w:r>
+        <w:rPr>
+          <w:sz w:val="24"/>
+          <w:szCs w:val="24"/>
+        </w:rPr>
+        <w:t xml:space="preserve"> currently being used by large and small organizations alike.</w:t>
+      </w:r>
+      <w:r>
+        <w:rPr>
+          <w:sz w:val="24"/>
+          <w:szCs w:val="24"/>
+        </w:rPr>
+        <w:t xml:space="preserve"> While labeling data can be better controlled if performed by </w:t>
+      </w:r>
+      <w:r>
+        <w:rPr>
+          <w:sz w:val="24"/>
+          <w:szCs w:val="24"/>
+        </w:rPr>
+        <w:t xml:space="preserve">an </w:t>
+      </w:r>
+      <w:r>
+        <w:rPr>
+          <w:sz w:val="24"/>
+          <w:szCs w:val="24"/>
+        </w:rPr>
+        <w:t xml:space="preserve">internal research </w:t>
+      </w:r>
+      <w:r>
+        <w:rPr>
+          <w:sz w:val="24"/>
+          <w:szCs w:val="24"/>
+        </w:rPr>
+        <w:t xml:space="preserve">group, </w:t>
+      </w:r>
+      <w:r>
+        <w:rPr>
+          <w:sz w:val="24"/>
+          <w:szCs w:val="24"/>
+        </w:rPr>
+        <w:t>consideration should be</w:t>
       </w:r>
       <w:bookmarkStart w:id="0" w:name="_GoBack"/>
       <w:bookmarkEnd w:id="0"/>
-    </w:p>
-    <w:p>
-      <w:pPr>
-        <w:spacing w:line="240" w:lineRule="auto"/>
-        <w:rPr>
-          <w:sz w:val="24"/>
-          <w:szCs w:val="24"/>
-        </w:rPr>
-      </w:pPr>
-    </w:p>
-    <w:p>
-      <w:pPr>
-        <w:spacing w:line="240" w:lineRule="auto"/>
-        <w:rPr>
-          <w:b/>
-          <w:sz w:val="24"/>
-          <w:szCs w:val="24"/>
-        </w:rPr>
-      </w:pPr>
-      <w:r>
-        <w:rPr>
-          <w:b/>
-          <w:sz w:val="24"/>
-          <w:szCs w:val="24"/>
-        </w:rPr>
-        <w:t>Conclusion</w:t>
-      </w:r>
-      <w:r>
-        <w:rPr>
-          <w:b/>
-          <w:sz w:val="24"/>
-          <w:szCs w:val="24"/>
-        </w:rPr>
-        <w:t>s</w:t>
-      </w:r>
-    </w:p>
-    <w:p>
-      <w:pPr>
-        <w:spacing w:line="240" w:lineRule="auto"/>
-        <w:rPr>
-          <w:sz w:val="24"/>
-          <w:szCs w:val="24"/>
-        </w:rPr>
-      </w:pPr>
-      <w:r>
-        <w:rPr>
-          <w:sz w:val="24"/>
-          <w:szCs w:val="24"/>
-        </w:rPr>
-        <w:t>Innovation is often characterized by processes which streamline an accepted norm. In the 14</w:t>
-      </w:r>
-      <w:r>
-        <w:rPr>
-          <w:sz w:val="24"/>
-          <w:szCs w:val="24"/>
-          <w:vertAlign w:val="superscript"/>
-        </w:rPr>
-        <w:t>th</w:t>
-      </w:r>
-      <w:r>
-        <w:rPr>
-          <w:sz w:val="24"/>
-          <w:szCs w:val="24"/>
-        </w:rPr>
-        <w:t xml:space="preserve"> century, European cultures experienced a period of philosophical rebirth. Society focused on individualism and classicism, often identified by arts and philosophical works of the time. This period lasted roughly until the 17</w:t>
-      </w:r>
-      <w:r>
-        <w:rPr>
-          <w:sz w:val="24"/>
-          <w:szCs w:val="24"/>
-          <w:vertAlign w:val="superscript"/>
-        </w:rPr>
-        <w:t>th</w:t>
-      </w:r>
-      <w:r>
-        <w:rPr>
-          <w:sz w:val="24"/>
-          <w:szCs w:val="24"/>
-        </w:rPr>
-        <w:t xml:space="preserve"> century and seeded the Enlightenment period. While the </w:t>
-      </w:r>
-      <w:r>
-        <w:rPr>
-          <w:sz w:val="24"/>
-          <w:szCs w:val="24"/>
-        </w:rPr>
-        <w:lastRenderedPageBreak/>
-        <w:t xml:space="preserve">Renaissance largely encompassed a broad set of ideals, the Enlightenment period encouraged rationalism </w:t>
-      </w:r>
-      <w:r>
-        <w:rPr>
-          <w:sz w:val="24"/>
-          <w:szCs w:val="24"/>
-        </w:rPr>
-        <w:t>and empiricism</w:t>
-      </w:r>
-      <w:r>
-        <w:rPr>
-          <w:rStyle w:val="FootnoteReference"/>
-          <w:sz w:val="24"/>
-          <w:szCs w:val="24"/>
-        </w:rPr>
-        <w:footnoteReference w:id="14"/>
-      </w:r>
-      <w:r>
-        <w:rPr>
-          <w:sz w:val="24"/>
-          <w:szCs w:val="24"/>
-        </w:rPr>
-        <w:t>. Skepticism and the practice of applying scientific reasoning, allowed many great thinkers such as Sir Isaac Newton, to deduce many natural phenomena. Following the scientific, and cultural movements was the Industrial Revolution. During this period (18</w:t>
-      </w:r>
-      <w:r>
-        <w:rPr>
-          <w:sz w:val="24"/>
-          <w:szCs w:val="24"/>
-          <w:vertAlign w:val="superscript"/>
-        </w:rPr>
-        <w:t>th</w:t>
-      </w:r>
-      <w:r>
-        <w:rPr>
-          <w:sz w:val="24"/>
-          <w:szCs w:val="24"/>
-        </w:rPr>
-        <w:t xml:space="preserve"> – 19</w:t>
-      </w:r>
-      <w:r>
-        <w:rPr>
-          <w:sz w:val="24"/>
-          <w:szCs w:val="24"/>
-          <w:vertAlign w:val="superscript"/>
-        </w:rPr>
-        <w:t>th</w:t>
-      </w:r>
-      <w:r>
-        <w:rPr>
-          <w:sz w:val="24"/>
-          <w:szCs w:val="24"/>
-        </w:rPr>
-        <w:t xml:space="preserve"> century), manual labor was streamlined with improved transportation, allowing greater production throughput. The steam engine is often credited for the many achievements of the time.</w:t>
-      </w:r>
-    </w:p>
-    <w:p>
-      <w:pPr>
-        <w:spacing w:line="240" w:lineRule="auto"/>
-        <w:rPr>
-          <w:sz w:val="24"/>
-          <w:szCs w:val="24"/>
-        </w:rPr>
-      </w:pPr>
-      <w:r>
-        <w:rPr>
-          <w:sz w:val="24"/>
-          <w:szCs w:val="24"/>
-        </w:rPr>
-        <w:t xml:space="preserve">It is important to note, each passing era/period often requires less time to optimize the current standards.  </w:t>
+      <w:r>
+        <w:rPr>
+          <w:sz w:val="24"/>
+          <w:szCs w:val="24"/>
+        </w:rPr>
+        <w:t xml:space="preserve"> </w:t>
+      </w:r>
+      <w:r>
+        <w:rPr>
+          <w:sz w:val="24"/>
+          <w:szCs w:val="24"/>
+        </w:rPr>
+        <w:t>based on</w:t>
+      </w:r>
+      <w:r>
+        <w:rPr>
+          <w:sz w:val="24"/>
+          <w:szCs w:val="24"/>
+        </w:rPr>
+        <w:t xml:space="preserve"> optimal</w:t>
+      </w:r>
+      <w:r>
+        <w:rPr>
+          <w:sz w:val="24"/>
+          <w:szCs w:val="24"/>
+        </w:rPr>
+        <w:t xml:space="preserve"> time management.</w:t>
+      </w:r>
+      <w:r>
+        <w:rPr>
+          <w:sz w:val="24"/>
+          <w:szCs w:val="24"/>
+        </w:rPr>
+        <w:t xml:space="preserve"> </w:t>
+      </w:r>
+      <w:r>
+        <w:rPr>
+          <w:sz w:val="24"/>
+          <w:szCs w:val="24"/>
+        </w:rPr>
+        <w:t>Furthermore, t</w:t>
+      </w:r>
+      <w:r>
+        <w:rPr>
+          <w:sz w:val="24"/>
+          <w:szCs w:val="24"/>
+        </w:rPr>
+        <w:t xml:space="preserve">he larger the data, the better the case for utilizing platforms like amazon mechanical </w:t>
+      </w:r>
+      <w:proofErr w:type="spellStart"/>
+      <w:r>
+        <w:rPr>
+          <w:sz w:val="24"/>
+          <w:szCs w:val="24"/>
+        </w:rPr>
+        <w:t>turk</w:t>
+      </w:r>
+      <w:proofErr w:type="spellEnd"/>
+      <w:r>
+        <w:rPr>
+          <w:sz w:val="24"/>
+          <w:szCs w:val="24"/>
+        </w:rPr>
+        <w:t xml:space="preserve">. </w:t>
+      </w:r>
+      <w:r>
+        <w:rPr>
+          <w:sz w:val="24"/>
+          <w:szCs w:val="24"/>
+        </w:rPr>
+        <w:t>Research groups should ideally focus on deriving research findings, and the best way to tell the corresponding story.</w:t>
       </w:r>
     </w:p>
     <w:sectPr>
@@ -4734,33 +5056,6 @@
             <w:rStyle w:val="Hyperlink"/>
           </w:rPr>
           <w:t>https://github.com/jeff1evesque/ist-736-hw/blob/master/data/sample-sentiment.csv</w:t>
-        </w:r>
-      </w:hyperlink>
-    </w:p>
-  </w:footnote>
-  <w:footnote w:id="14">
-    <w:p>
-      <w:pPr>
-        <w:pStyle w:val="FootnoteText"/>
-        <w:rPr>
-          <w:lang w:val="en-CA"/>
-        </w:rPr>
-      </w:pPr>
-      <w:r>
-        <w:rPr>
-          <w:rStyle w:val="FootnoteReference"/>
-        </w:rPr>
-        <w:footnoteRef/>
-      </w:r>
-      <w:r>
-        <w:t xml:space="preserve"> </w:t>
-      </w:r>
-      <w:hyperlink r:id="rId14" w:history="1">
-        <w:r>
-          <w:rPr>
-            <w:rStyle w:val="Hyperlink"/>
-          </w:rPr>
-          <w:t>https://slate.com/human-interest/2015/01/whats-the-difference-between-the-renaissance-and-the-enlightenment.html</w:t>
         </w:r>
       </w:hyperlink>
     </w:p>
@@ -6322,7 +6617,7 @@
 </file>
 
 <file path=customXml/itemProps2.xml><?xml version="1.0" encoding="utf-8"?>
-<ds:datastoreItem xmlns:ds="http://schemas.openxmlformats.org/officeDocument/2006/customXml" ds:itemID="{D20CC7DA-1DC0-4907-A2DE-183B74277484}">
+<ds:datastoreItem xmlns:ds="http://schemas.openxmlformats.org/officeDocument/2006/customXml" ds:itemID="{42D816C6-8037-44FB-812B-9BEE5BE2F1E9}">
   <ds:schemaRefs>
     <ds:schemaRef ds:uri="http://schemas.openxmlformats.org/officeDocument/2006/bibliography"/>
   </ds:schemaRefs>

</xml_diff>

<commit_message>
#103: write-up.docx, fix typos
</commit_message>
<xml_diff>
--- a/hw5/write-up.docx
+++ b/hw5/write-up.docx
@@ -745,14 +745,14 @@
           <w:sz w:val="24"/>
           <w:szCs w:val="24"/>
         </w:rPr>
-        <w:t xml:space="preserve"> data to include target labels, </w:t>
-      </w:r>
-      <w:r>
-        <w:rPr>
-          <w:sz w:val="24"/>
-          <w:szCs w:val="24"/>
-        </w:rPr>
-        <w:t>many times</w:t>
+        <w:t xml:space="preserve"> data to include target labels</w:t>
+      </w:r>
+      <w:r>
+        <w:rPr>
+          <w:sz w:val="24"/>
+          <w:szCs w:val="24"/>
+        </w:rPr>
+        <w:t>, often time</w:t>
       </w:r>
       <w:r>
         <w:rPr>
@@ -1124,7 +1124,21 @@
           <w:sz w:val="24"/>
           <w:szCs w:val="24"/>
         </w:rPr>
-        <w:t>ely restrict who can work on the given dataset</w:t>
+        <w:t>ely restrict who can work on the</w:t>
+      </w:r>
+      <w:r>
+        <w:rPr>
+          <w:sz w:val="24"/>
+          <w:szCs w:val="24"/>
+        </w:rPr>
+        <w:t>ir</w:t>
+      </w:r>
+      <w:r>
+        <w:rPr>
+          <w:sz w:val="24"/>
+          <w:szCs w:val="24"/>
+        </w:rPr>
+        <w:t xml:space="preserve"> given dataset</w:t>
       </w:r>
       <w:r>
         <w:rPr>
@@ -1288,28 +1302,28 @@
           <w:sz w:val="24"/>
           <w:szCs w:val="24"/>
         </w:rPr>
-        <w:t xml:space="preserve">a cross-sectional analysis between </w:t>
-      </w:r>
-      <w:r>
-        <w:rPr>
-          <w:sz w:val="24"/>
-          <w:szCs w:val="24"/>
-        </w:rPr>
-        <w:t>will be made</w:t>
-      </w:r>
-      <w:r>
-        <w:rPr>
-          <w:sz w:val="24"/>
-          <w:szCs w:val="24"/>
-        </w:rPr>
-        <w:t xml:space="preserve"> between each worker, and</w:t>
-      </w:r>
-      <w:r>
-        <w:rPr>
-          <w:sz w:val="24"/>
-          <w:szCs w:val="24"/>
-        </w:rPr>
-        <w:t xml:space="preserve"> against</w:t>
+        <w:t xml:space="preserve">a cross-sectional analysis </w:t>
+      </w:r>
+      <w:r>
+        <w:rPr>
+          <w:sz w:val="24"/>
+          <w:szCs w:val="24"/>
+        </w:rPr>
+        <w:t>was made</w:t>
+      </w:r>
+      <w:r>
+        <w:rPr>
+          <w:sz w:val="24"/>
+          <w:szCs w:val="24"/>
+        </w:rPr>
+        <w:t xml:space="preserve"> between each worker, </w:t>
+      </w:r>
+      <w:r>
+        <w:rPr>
+          <w:sz w:val="24"/>
+          <w:szCs w:val="24"/>
+        </w:rPr>
+        <w:t>against</w:t>
       </w:r>
       <w:r>
         <w:rPr>
@@ -1374,35 +1388,49 @@
           <w:sz w:val="24"/>
           <w:szCs w:val="24"/>
         </w:rPr>
-        <w:t xml:space="preserve">, tasked to label sentiments (positive, negative, or neutral) for </w:t>
-      </w:r>
-      <w:r>
-        <w:rPr>
-          <w:sz w:val="24"/>
-          <w:szCs w:val="24"/>
-        </w:rPr>
-        <w:t>3236</w:t>
-      </w:r>
-      <w:r>
-        <w:rPr>
-          <w:sz w:val="24"/>
-          <w:szCs w:val="24"/>
-        </w:rPr>
-        <w:t xml:space="preserve"> rows </w:t>
-      </w:r>
-      <w:r>
-        <w:rPr>
-          <w:sz w:val="24"/>
-          <w:szCs w:val="24"/>
-        </w:rPr>
-        <w:t xml:space="preserve">of a </w:t>
-      </w:r>
-      <w:r>
-        <w:rPr>
-          <w:sz w:val="24"/>
-          <w:szCs w:val="24"/>
-        </w:rPr>
-        <w:t>given dataset</w:t>
+        <w:t xml:space="preserve">, </w:t>
+      </w:r>
+      <w:r>
+        <w:rPr>
+          <w:sz w:val="24"/>
+          <w:szCs w:val="24"/>
+        </w:rPr>
+        <w:t>with an objective of</w:t>
+      </w:r>
+      <w:r>
+        <w:rPr>
+          <w:sz w:val="24"/>
+          <w:szCs w:val="24"/>
+        </w:rPr>
+        <w:t xml:space="preserve"> label</w:t>
+      </w:r>
+      <w:r>
+        <w:rPr>
+          <w:sz w:val="24"/>
+          <w:szCs w:val="24"/>
+        </w:rPr>
+        <w:t>ling</w:t>
+      </w:r>
+      <w:r>
+        <w:rPr>
+          <w:sz w:val="24"/>
+          <w:szCs w:val="24"/>
+        </w:rPr>
+        <w:t xml:space="preserve"> </w:t>
+      </w:r>
+      <w:r>
+        <w:rPr>
+          <w:sz w:val="24"/>
+          <w:szCs w:val="24"/>
+        </w:rPr>
+        <w:t>3236 rows within a given dataset, into defined se</w:t>
+      </w:r>
+      <w:r>
+        <w:rPr>
+          <w:sz w:val="24"/>
+          <w:szCs w:val="24"/>
+        </w:rPr>
+        <w:t>ntiments (positive, negative, or neutral)</w:t>
       </w:r>
       <w:r>
         <w:rPr>
@@ -1451,7 +1479,21 @@
           <w:sz w:val="24"/>
           <w:szCs w:val="24"/>
         </w:rPr>
-        <w:t>a pairwise Kappa score will be conducted for each of the following cases:</w:t>
+        <w:t>a pairwise Kappa score w</w:t>
+      </w:r>
+      <w:r>
+        <w:rPr>
+          <w:sz w:val="24"/>
+          <w:szCs w:val="24"/>
+        </w:rPr>
+        <w:t>as</w:t>
+      </w:r>
+      <w:r>
+        <w:rPr>
+          <w:sz w:val="24"/>
+          <w:szCs w:val="24"/>
+        </w:rPr>
+        <w:t xml:space="preserve"> conducted for each of the following case:</w:t>
       </w:r>
     </w:p>
     <w:p>
@@ -1716,7 +1758,21 @@
           <w:sz w:val="24"/>
           <w:szCs w:val="24"/>
         </w:rPr>
-        <w:t>In general, the Kappa score will be a measure of (observed accuracy – expected accuracy) / (1 – expected accuracy).</w:t>
+        <w:t>In general, the Kappa score w</w:t>
+      </w:r>
+      <w:r>
+        <w:rPr>
+          <w:sz w:val="24"/>
+          <w:szCs w:val="24"/>
+        </w:rPr>
+        <w:t xml:space="preserve">as </w:t>
+      </w:r>
+      <w:r>
+        <w:rPr>
+          <w:sz w:val="24"/>
+          <w:szCs w:val="24"/>
+        </w:rPr>
+        <w:t>a measure of (observed accuracy – expected accuracy) / (1 – expected accuracy).</w:t>
       </w:r>
       <w:r>
         <w:rPr>
@@ -1774,7 +1830,21 @@
           <w:sz w:val="24"/>
           <w:szCs w:val="24"/>
         </w:rPr>
-        <w:t xml:space="preserve"> can be calculated by summing of each column total divided by the total sum, then</w:t>
+        <w:t xml:space="preserve"> </w:t>
+      </w:r>
+      <w:r>
+        <w:rPr>
+          <w:sz w:val="24"/>
+          <w:szCs w:val="24"/>
+        </w:rPr>
+        <w:t>was</w:t>
+      </w:r>
+      <w:r>
+        <w:rPr>
+          <w:sz w:val="24"/>
+          <w:szCs w:val="24"/>
+        </w:rPr>
+        <w:t xml:space="preserve"> calculated by summing of each column total divided by the total sum, then</w:t>
       </w:r>
       <w:r>
         <w:rPr>
@@ -1830,6 +1900,13 @@
           <w:sz w:val="24"/>
           <w:szCs w:val="24"/>
         </w:rPr>
+        <w:t xml:space="preserve">a </w:t>
+      </w:r>
+      <w:r>
+        <w:rPr>
+          <w:sz w:val="24"/>
+          <w:szCs w:val="24"/>
+        </w:rPr>
         <w:t>measure</w:t>
       </w:r>
       <w:r>
@@ -1851,7 +1928,21 @@
           <w:sz w:val="24"/>
           <w:szCs w:val="24"/>
         </w:rPr>
-        <w:t xml:space="preserve">. In this study the kappa score will be used to compare each of the above cases. </w:t>
+        <w:t>. In this study the kappa score w</w:t>
+      </w:r>
+      <w:r>
+        <w:rPr>
+          <w:sz w:val="24"/>
+          <w:szCs w:val="24"/>
+        </w:rPr>
+        <w:t>as</w:t>
+      </w:r>
+      <w:r>
+        <w:rPr>
+          <w:sz w:val="24"/>
+          <w:szCs w:val="24"/>
+        </w:rPr>
+        <w:t xml:space="preserve"> used to compare each of the above cases. </w:t>
       </w:r>
       <w:r>
         <w:rPr>
@@ -1922,6 +2013,13 @@
           <w:szCs w:val="24"/>
         </w:rPr>
         <w:t>, and &gt; 0.40 poor</w:t>
+      </w:r>
+      <w:r>
+        <w:rPr>
+          <w:sz w:val="24"/>
+          <w:szCs w:val="24"/>
+        </w:rPr>
+        <w:t xml:space="preserve"> results</w:t>
       </w:r>
       <w:r>
         <w:rPr>
@@ -2188,7 +2286,35 @@
           <w:sz w:val="24"/>
           <w:szCs w:val="24"/>
         </w:rPr>
-        <w:t xml:space="preserve">. Therefore, these upper limit thresholds were </w:t>
+        <w:t xml:space="preserve">. </w:t>
+      </w:r>
+      <w:r>
+        <w:rPr>
+          <w:sz w:val="24"/>
+          <w:szCs w:val="24"/>
+        </w:rPr>
+        <w:t>The associated</w:t>
+      </w:r>
+      <w:r>
+        <w:rPr>
+          <w:sz w:val="24"/>
+          <w:szCs w:val="24"/>
+        </w:rPr>
+        <w:t xml:space="preserve"> upper limit threshold w</w:t>
+      </w:r>
+      <w:r>
+        <w:rPr>
+          <w:sz w:val="24"/>
+          <w:szCs w:val="24"/>
+        </w:rPr>
+        <w:t>as</w:t>
+      </w:r>
+      <w:r>
+        <w:rPr>
+          <w:sz w:val="24"/>
+          <w:szCs w:val="24"/>
+        </w:rPr>
+        <w:t xml:space="preserve"> </w:t>
       </w:r>
       <w:r>
         <w:rPr>
@@ -2233,7 +2359,21 @@
           <w:sz w:val="24"/>
           <w:szCs w:val="24"/>
         </w:rPr>
-        <w:t xml:space="preserve"> by default truncates returned tweets to 140 characters</w:t>
+        <w:t xml:space="preserve"> by default truncates</w:t>
+      </w:r>
+      <w:r>
+        <w:rPr>
+          <w:sz w:val="24"/>
+          <w:szCs w:val="24"/>
+        </w:rPr>
+        <w:t xml:space="preserve"> the</w:t>
+      </w:r>
+      <w:r>
+        <w:rPr>
+          <w:sz w:val="24"/>
+          <w:szCs w:val="24"/>
+        </w:rPr>
+        <w:t xml:space="preserve"> returned tweets to 140 characters</w:t>
       </w:r>
       <w:r>
         <w:rPr>
@@ -2262,21 +2402,7 @@
           <w:sz w:val="24"/>
           <w:szCs w:val="24"/>
         </w:rPr>
-        <w:t>for obtaining</w:t>
-      </w:r>
-      <w:r>
-        <w:rPr>
-          <w:sz w:val="24"/>
-          <w:szCs w:val="24"/>
-        </w:rPr>
-        <w:t xml:space="preserve"> the full length</w:t>
-      </w:r>
-      <w:r>
-        <w:rPr>
-          <w:sz w:val="24"/>
-          <w:szCs w:val="24"/>
-        </w:rPr>
-        <w:t xml:space="preserve"> of each tweet</w:t>
+        <w:t>obtaining the full tweet length</w:t>
       </w:r>
       <w:r>
         <w:rPr>
@@ -2371,7 +2497,49 @@
           <w:sz w:val="24"/>
           <w:szCs w:val="24"/>
         </w:rPr>
-        <w:t xml:space="preserve"> The corresponding csv file was stored locally</w:t>
+        <w:t xml:space="preserve"> </w:t>
+      </w:r>
+      <w:r>
+        <w:rPr>
+          <w:sz w:val="24"/>
+          <w:szCs w:val="24"/>
+        </w:rPr>
+        <w:t xml:space="preserve">Furthermore, </w:t>
+      </w:r>
+      <w:r>
+        <w:rPr>
+          <w:sz w:val="24"/>
+          <w:szCs w:val="24"/>
+        </w:rPr>
+        <w:t>the</w:t>
+      </w:r>
+      <w:r>
+        <w:rPr>
+          <w:sz w:val="24"/>
+          <w:szCs w:val="24"/>
+        </w:rPr>
+        <w:t xml:space="preserve"> </w:t>
+      </w:r>
+      <w:r>
+        <w:rPr>
+          <w:sz w:val="24"/>
+          <w:szCs w:val="24"/>
+        </w:rPr>
+        <w:t>csv file</w:t>
+      </w:r>
+      <w:r>
+        <w:rPr>
+          <w:sz w:val="24"/>
+          <w:szCs w:val="24"/>
+        </w:rPr>
+        <w:t xml:space="preserve"> containing the obtained tweets</w:t>
+      </w:r>
+      <w:r>
+        <w:rPr>
+          <w:sz w:val="24"/>
+          <w:szCs w:val="24"/>
+        </w:rPr>
+        <w:t xml:space="preserve"> was stored locally</w:t>
       </w:r>
       <w:r>
         <w:rPr>
@@ -2386,7 +2554,35 @@
           <w:sz w:val="24"/>
           <w:szCs w:val="24"/>
         </w:rPr>
-        <w:t xml:space="preserve">, as well as the associated </w:t>
+        <w:t xml:space="preserve">. Within this directory, additional </w:t>
+      </w:r>
+      <w:r>
+        <w:rPr>
+          <w:sz w:val="24"/>
+          <w:szCs w:val="24"/>
+        </w:rPr>
+        <w:t xml:space="preserve">csv files </w:t>
+      </w:r>
+      <w:r>
+        <w:rPr>
+          <w:sz w:val="24"/>
+          <w:szCs w:val="24"/>
+        </w:rPr>
+        <w:t xml:space="preserve">can be found containing </w:t>
+      </w:r>
+      <w:r>
+        <w:rPr>
+          <w:sz w:val="24"/>
+          <w:szCs w:val="24"/>
+        </w:rPr>
+        <w:t>the</w:t>
+      </w:r>
+      <w:r>
+        <w:rPr>
+          <w:sz w:val="24"/>
+          <w:szCs w:val="24"/>
+        </w:rPr>
+        <w:t xml:space="preserve"> </w:t>
       </w:r>
       <w:proofErr w:type="spellStart"/>
       <w:r>
@@ -2481,7 +2677,21 @@
           <w:sz w:val="24"/>
           <w:szCs w:val="24"/>
         </w:rPr>
-        <w:t xml:space="preserve"> csv spreadsheet.</w:t>
+        <w:t xml:space="preserve"> csv spreadsheet</w:t>
+      </w:r>
+      <w:r>
+        <w:rPr>
+          <w:sz w:val="24"/>
+          <w:szCs w:val="24"/>
+        </w:rPr>
+        <w:t xml:space="preserve"> in a separate tab</w:t>
+      </w:r>
+      <w:r>
+        <w:rPr>
+          <w:sz w:val="24"/>
+          <w:szCs w:val="24"/>
+        </w:rPr>
+        <w:t>.</w:t>
       </w:r>
     </w:p>
     <w:p>
@@ -2497,7 +2707,35 @@
           <w:sz w:val="24"/>
           <w:szCs w:val="24"/>
         </w:rPr>
-        <w:t>While the initial motivation of this assignment was to potentially prepare</w:t>
+        <w:t xml:space="preserve">While </w:t>
+      </w:r>
+      <w:r>
+        <w:rPr>
+          <w:sz w:val="24"/>
+          <w:szCs w:val="24"/>
+        </w:rPr>
+        <w:t>an</w:t>
+      </w:r>
+      <w:r>
+        <w:rPr>
+          <w:sz w:val="24"/>
+          <w:szCs w:val="24"/>
+        </w:rPr>
+        <w:t xml:space="preserve"> initial motivation of this </w:t>
+      </w:r>
+      <w:r>
+        <w:rPr>
+          <w:sz w:val="24"/>
+          <w:szCs w:val="24"/>
+        </w:rPr>
+        <w:t>study</w:t>
+      </w:r>
+      <w:r>
+        <w:rPr>
+          <w:sz w:val="24"/>
+          <w:szCs w:val="24"/>
+        </w:rPr>
+        <w:t xml:space="preserve"> was to potentially prepare</w:t>
       </w:r>
       <w:r>
         <w:rPr>
@@ -2549,7 +2787,7 @@
           <w:sz w:val="24"/>
           <w:szCs w:val="24"/>
         </w:rPr>
-        <w:t xml:space="preserve"> workers completed 3236 tasks. However, only the first 30 were utilized for this assignment</w:t>
+        <w:t xml:space="preserve"> workers completed 3236 tasks. However, only the first 30 were utilized</w:t>
       </w:r>
       <w:r>
         <w:rPr>
@@ -2563,7 +2801,14 @@
           <w:sz w:val="24"/>
           <w:szCs w:val="24"/>
         </w:rPr>
-        <w:t>nearly matches the dataset size (50 rows) from the first assignment</w:t>
+        <w:t xml:space="preserve">nearly matches the dataset size (50 rows) </w:t>
+      </w:r>
+      <w:r>
+        <w:rPr>
+          <w:sz w:val="24"/>
+          <w:szCs w:val="24"/>
+        </w:rPr>
+        <w:t>specified for an original study</w:t>
       </w:r>
       <w:r>
         <w:rPr>
@@ -2991,21 +3236,7 @@
           <w:sz w:val="24"/>
           <w:szCs w:val="24"/>
         </w:rPr>
-        <w:t xml:space="preserve"> </w:t>
-      </w:r>
-      <w:r>
-        <w:rPr>
-          <w:sz w:val="24"/>
-          <w:szCs w:val="24"/>
-        </w:rPr>
-        <w:t xml:space="preserve">second </w:t>
-      </w:r>
-      <w:r>
-        <w:rPr>
-          <w:sz w:val="24"/>
-          <w:szCs w:val="24"/>
-        </w:rPr>
-        <w:t xml:space="preserve">amazon mechanical </w:t>
+        <w:t xml:space="preserve"> second amazon mechanical </w:t>
       </w:r>
       <w:proofErr w:type="spellStart"/>
       <w:r>
@@ -3203,21 +3434,7 @@
           <w:sz w:val="24"/>
           <w:szCs w:val="24"/>
         </w:rPr>
-        <w:t xml:space="preserve"> </w:t>
-      </w:r>
-      <w:r>
-        <w:rPr>
-          <w:sz w:val="24"/>
-          <w:szCs w:val="24"/>
-        </w:rPr>
-        <w:t>third</w:t>
-      </w:r>
-      <w:r>
-        <w:rPr>
-          <w:sz w:val="24"/>
-          <w:szCs w:val="24"/>
-        </w:rPr>
-        <w:t xml:space="preserve"> amazon mechanical </w:t>
+        <w:t xml:space="preserve"> third amazon mechanical </w:t>
       </w:r>
       <w:proofErr w:type="spellStart"/>
       <w:r>
@@ -3258,14 +3475,7 @@
           <w:sz w:val="24"/>
           <w:szCs w:val="24"/>
         </w:rPr>
-        <w:t xml:space="preserve">The </w:t>
-      </w:r>
-      <w:r>
-        <w:rPr>
-          <w:sz w:val="24"/>
-          <w:szCs w:val="24"/>
-        </w:rPr>
-        <w:t xml:space="preserve">prediction from the first mechanical </w:t>
+        <w:t xml:space="preserve">The prediction from the first mechanical </w:t>
       </w:r>
       <w:proofErr w:type="spellStart"/>
       <w:r>
@@ -3281,14 +3491,7 @@
           <w:sz w:val="24"/>
           <w:szCs w:val="24"/>
         </w:rPr>
-        <w:t xml:space="preserve"> worker was compared against</w:t>
-      </w:r>
-      <w:r>
-        <w:rPr>
-          <w:sz w:val="24"/>
-          <w:szCs w:val="24"/>
-        </w:rPr>
-        <w:t xml:space="preserve"> the third mechanical </w:t>
+        <w:t xml:space="preserve"> worker was compared against the third mechanical </w:t>
       </w:r>
       <w:proofErr w:type="spellStart"/>
       <w:r>
@@ -3925,207 +4128,235 @@
           <w:sz w:val="24"/>
           <w:szCs w:val="24"/>
         </w:rPr>
+        <w:t xml:space="preserve"> first amazon mechanical </w:t>
+      </w:r>
+      <w:proofErr w:type="spellStart"/>
+      <w:r>
+        <w:rPr>
+          <w:sz w:val="24"/>
+          <w:szCs w:val="24"/>
+        </w:rPr>
+        <w:t>turk</w:t>
+      </w:r>
+      <w:proofErr w:type="spellEnd"/>
+      <w:r>
+        <w:rPr>
+          <w:sz w:val="24"/>
+          <w:szCs w:val="24"/>
+        </w:rPr>
+        <w:t xml:space="preserve"> prediction against </w:t>
+      </w:r>
+      <w:r>
+        <w:rPr>
+          <w:sz w:val="24"/>
+          <w:szCs w:val="24"/>
+        </w:rPr>
+        <w:t>second</w:t>
+      </w:r>
+      <w:r>
+        <w:rPr>
+          <w:sz w:val="24"/>
+          <w:szCs w:val="24"/>
+        </w:rPr>
+        <w:t xml:space="preserve"> amazon mechanical </w:t>
+      </w:r>
+      <w:proofErr w:type="spellStart"/>
+      <w:r>
+        <w:rPr>
+          <w:sz w:val="24"/>
+          <w:szCs w:val="24"/>
+        </w:rPr>
+        <w:t>turk</w:t>
+      </w:r>
+      <w:proofErr w:type="spellEnd"/>
+      <w:r>
+        <w:rPr>
+          <w:sz w:val="24"/>
+          <w:szCs w:val="24"/>
+        </w:rPr>
+        <w:t>.</w:t>
+      </w:r>
+    </w:p>
+    <w:p>
+      <w:pPr>
+        <w:spacing w:line="240" w:lineRule="auto"/>
+        <w:rPr>
+          <w:sz w:val="24"/>
+          <w:szCs w:val="24"/>
+        </w:rPr>
+      </w:pPr>
+    </w:p>
+    <w:p>
+      <w:pPr>
+        <w:spacing w:line="240" w:lineRule="auto"/>
+        <w:rPr>
+          <w:sz w:val="24"/>
+          <w:szCs w:val="24"/>
+        </w:rPr>
+      </w:pPr>
+      <w:r>
+        <w:rPr>
+          <w:sz w:val="24"/>
+          <w:szCs w:val="24"/>
+        </w:rPr>
+        <w:t xml:space="preserve">The above results indicate that second and third </w:t>
+      </w:r>
+      <w:proofErr w:type="spellStart"/>
+      <w:r>
+        <w:rPr>
+          <w:sz w:val="24"/>
+          <w:szCs w:val="24"/>
+        </w:rPr>
+        <w:t>MTurk</w:t>
+      </w:r>
+      <w:proofErr w:type="spellEnd"/>
+      <w:r>
+        <w:rPr>
+          <w:sz w:val="24"/>
+          <w:szCs w:val="24"/>
+        </w:rPr>
+        <w:t xml:space="preserve"> workers have the best inter-agreement levels, while the first with second, and first with second have worse agreement levels respectively.</w:t>
+      </w:r>
+      <w:r>
+        <w:rPr>
+          <w:sz w:val="24"/>
+          <w:szCs w:val="24"/>
+        </w:rPr>
+        <w:t xml:space="preserve"> Furthermore, </w:t>
+      </w:r>
+      <w:r>
+        <w:rPr>
+          <w:sz w:val="24"/>
+          <w:szCs w:val="24"/>
+        </w:rPr>
+        <w:t xml:space="preserve">the third </w:t>
+      </w:r>
+      <w:proofErr w:type="spellStart"/>
+      <w:r>
+        <w:rPr>
+          <w:sz w:val="24"/>
+          <w:szCs w:val="24"/>
+        </w:rPr>
+        <w:t>MTurk</w:t>
+      </w:r>
+      <w:proofErr w:type="spellEnd"/>
+      <w:r>
+        <w:rPr>
+          <w:sz w:val="24"/>
+          <w:szCs w:val="24"/>
+        </w:rPr>
+        <w:t xml:space="preserve"> worker had the worse agreement level with the ground truth at 0.085</w:t>
+      </w:r>
+      <w:r>
+        <w:rPr>
+          <w:sz w:val="24"/>
+          <w:szCs w:val="24"/>
+        </w:rPr>
+        <w:t xml:space="preserve">, while the other two </w:t>
+      </w:r>
+      <w:proofErr w:type="spellStart"/>
+      <w:r>
+        <w:rPr>
+          <w:sz w:val="24"/>
+          <w:szCs w:val="24"/>
+        </w:rPr>
+        <w:t>MTurk</w:t>
+      </w:r>
+      <w:proofErr w:type="spellEnd"/>
+      <w:r>
+        <w:rPr>
+          <w:sz w:val="24"/>
+          <w:szCs w:val="24"/>
+        </w:rPr>
+        <w:t xml:space="preserve"> workers roughly equal at values under 0.40.</w:t>
+      </w:r>
+      <w:r>
+        <w:rPr>
+          <w:sz w:val="24"/>
+          <w:szCs w:val="24"/>
+        </w:rPr>
+        <w:t xml:space="preserve"> Based on the given results, the </w:t>
+      </w:r>
+      <w:proofErr w:type="spellStart"/>
+      <w:r>
+        <w:rPr>
+          <w:sz w:val="24"/>
+          <w:szCs w:val="24"/>
+        </w:rPr>
+        <w:t>MTurk</w:t>
+      </w:r>
+      <w:proofErr w:type="spellEnd"/>
+      <w:r>
+        <w:rPr>
+          <w:sz w:val="24"/>
+          <w:szCs w:val="24"/>
+        </w:rPr>
+        <w:t xml:space="preserve"> workers did not sufficiently </w:t>
+      </w:r>
+      <w:r>
+        <w:rPr>
+          <w:sz w:val="24"/>
+          <w:szCs w:val="24"/>
+        </w:rPr>
+        <w:t>meet</w:t>
+      </w:r>
+      <w:r>
+        <w:rPr>
+          <w:sz w:val="24"/>
+          <w:szCs w:val="24"/>
+        </w:rPr>
+        <w:t xml:space="preserve"> acceptable Kappa values.</w:t>
+      </w:r>
+      <w:r>
+        <w:rPr>
+          <w:sz w:val="24"/>
+          <w:szCs w:val="24"/>
+        </w:rPr>
+        <w:t xml:space="preserve"> However, </w:t>
+      </w:r>
+      <w:r>
+        <w:rPr>
+          <w:sz w:val="24"/>
+          <w:szCs w:val="24"/>
+        </w:rPr>
+        <w:t>earlier described limitations</w:t>
+      </w:r>
+      <w:r>
+        <w:rPr>
+          <w:sz w:val="24"/>
+          <w:szCs w:val="24"/>
+        </w:rPr>
+        <w:t xml:space="preserve"> may have contributed to poor kappa values. Specifically, the original dataset obtained from the twitter </w:t>
+      </w:r>
+      <w:proofErr w:type="spellStart"/>
+      <w:r>
+        <w:rPr>
+          <w:sz w:val="24"/>
+          <w:szCs w:val="24"/>
+        </w:rPr>
+        <w:t>api</w:t>
+      </w:r>
+      <w:proofErr w:type="spellEnd"/>
+      <w:r>
+        <w:rPr>
+          <w:sz w:val="24"/>
+          <w:szCs w:val="24"/>
+        </w:rPr>
+        <w:t xml:space="preserve"> truncated numerous tweets. This provided a level of confusion to</w:t>
+      </w:r>
+      <w:r>
+        <w:rPr>
+          <w:sz w:val="24"/>
+          <w:szCs w:val="24"/>
+        </w:rPr>
+        <w:t xml:space="preserve"> the</w:t>
+      </w:r>
+      <w:r>
+        <w:rPr>
+          <w:sz w:val="24"/>
+          <w:szCs w:val="24"/>
+        </w:rPr>
         <w:t xml:space="preserve"> </w:t>
-      </w:r>
-      <w:r>
-        <w:rPr>
-          <w:sz w:val="24"/>
-          <w:szCs w:val="24"/>
-        </w:rPr>
-        <w:t>first</w:t>
-      </w:r>
-      <w:r>
-        <w:rPr>
-          <w:sz w:val="24"/>
-          <w:szCs w:val="24"/>
-        </w:rPr>
-        <w:t xml:space="preserve"> amazon mechanical </w:t>
-      </w:r>
-      <w:proofErr w:type="spellStart"/>
-      <w:r>
-        <w:rPr>
-          <w:sz w:val="24"/>
-          <w:szCs w:val="24"/>
-        </w:rPr>
-        <w:t>turk</w:t>
-      </w:r>
-      <w:proofErr w:type="spellEnd"/>
-      <w:r>
-        <w:rPr>
-          <w:sz w:val="24"/>
-          <w:szCs w:val="24"/>
-        </w:rPr>
-        <w:t xml:space="preserve"> prediction against </w:t>
-      </w:r>
-      <w:r>
-        <w:rPr>
-          <w:sz w:val="24"/>
-          <w:szCs w:val="24"/>
-        </w:rPr>
-        <w:t>second</w:t>
-      </w:r>
-      <w:r>
-        <w:rPr>
-          <w:sz w:val="24"/>
-          <w:szCs w:val="24"/>
-        </w:rPr>
-        <w:t xml:space="preserve"> amazon mechanical </w:t>
-      </w:r>
-      <w:proofErr w:type="spellStart"/>
-      <w:r>
-        <w:rPr>
-          <w:sz w:val="24"/>
-          <w:szCs w:val="24"/>
-        </w:rPr>
-        <w:t>turk</w:t>
-      </w:r>
-      <w:proofErr w:type="spellEnd"/>
-      <w:r>
-        <w:rPr>
-          <w:sz w:val="24"/>
-          <w:szCs w:val="24"/>
-        </w:rPr>
-        <w:t>.</w:t>
-      </w:r>
-    </w:p>
-    <w:p>
-      <w:pPr>
-        <w:spacing w:line="240" w:lineRule="auto"/>
-        <w:rPr>
-          <w:sz w:val="24"/>
-          <w:szCs w:val="24"/>
-        </w:rPr>
-      </w:pPr>
-    </w:p>
-    <w:p>
-      <w:pPr>
-        <w:spacing w:line="240" w:lineRule="auto"/>
-        <w:rPr>
-          <w:sz w:val="24"/>
-          <w:szCs w:val="24"/>
-        </w:rPr>
-      </w:pPr>
-      <w:r>
-        <w:rPr>
-          <w:sz w:val="24"/>
-          <w:szCs w:val="24"/>
-        </w:rPr>
-        <w:t xml:space="preserve">The above results indicate that second and third amazon </w:t>
-      </w:r>
-      <w:proofErr w:type="spellStart"/>
-      <w:r>
-        <w:rPr>
-          <w:sz w:val="24"/>
-          <w:szCs w:val="24"/>
-        </w:rPr>
-        <w:t>MTurk</w:t>
-      </w:r>
-      <w:proofErr w:type="spellEnd"/>
-      <w:r>
-        <w:rPr>
-          <w:sz w:val="24"/>
-          <w:szCs w:val="24"/>
-        </w:rPr>
-        <w:t xml:space="preserve"> workers have the best inter-agreement levels, while the first with second, and first with second have worse agreement levels respectively.</w:t>
-      </w:r>
-      <w:r>
-        <w:rPr>
-          <w:sz w:val="24"/>
-          <w:szCs w:val="24"/>
-        </w:rPr>
-        <w:t xml:space="preserve"> Furthermore, </w:t>
-      </w:r>
-      <w:r>
-        <w:rPr>
-          <w:sz w:val="24"/>
-          <w:szCs w:val="24"/>
-        </w:rPr>
-        <w:t xml:space="preserve">the third </w:t>
-      </w:r>
-      <w:proofErr w:type="spellStart"/>
-      <w:r>
-        <w:rPr>
-          <w:sz w:val="24"/>
-          <w:szCs w:val="24"/>
-        </w:rPr>
-        <w:t>MTurk</w:t>
-      </w:r>
-      <w:proofErr w:type="spellEnd"/>
-      <w:r>
-        <w:rPr>
-          <w:sz w:val="24"/>
-          <w:szCs w:val="24"/>
-        </w:rPr>
-        <w:t xml:space="preserve"> worker had the worse agreement level with the ground truth at 0.085</w:t>
-      </w:r>
-      <w:r>
-        <w:rPr>
-          <w:sz w:val="24"/>
-          <w:szCs w:val="24"/>
-        </w:rPr>
-        <w:t xml:space="preserve">, while the other two </w:t>
-      </w:r>
-      <w:proofErr w:type="spellStart"/>
-      <w:r>
-        <w:rPr>
-          <w:sz w:val="24"/>
-          <w:szCs w:val="24"/>
-        </w:rPr>
-        <w:t>MTurk</w:t>
-      </w:r>
-      <w:proofErr w:type="spellEnd"/>
-      <w:r>
-        <w:rPr>
-          <w:sz w:val="24"/>
-          <w:szCs w:val="24"/>
-        </w:rPr>
-        <w:t xml:space="preserve"> workers roughly equal at values under 0.40.</w:t>
-      </w:r>
-      <w:r>
-        <w:rPr>
-          <w:sz w:val="24"/>
-          <w:szCs w:val="24"/>
-        </w:rPr>
-        <w:t xml:space="preserve"> Based on the given results, the </w:t>
-      </w:r>
-      <w:proofErr w:type="spellStart"/>
-      <w:r>
-        <w:rPr>
-          <w:sz w:val="24"/>
-          <w:szCs w:val="24"/>
-        </w:rPr>
-        <w:t>MTurk</w:t>
-      </w:r>
-      <w:proofErr w:type="spellEnd"/>
-      <w:r>
-        <w:rPr>
-          <w:sz w:val="24"/>
-          <w:szCs w:val="24"/>
-        </w:rPr>
-        <w:t xml:space="preserve"> workers did not sufficiently suffice acceptable Kappa values.</w:t>
-      </w:r>
-      <w:r>
-        <w:rPr>
-          <w:sz w:val="24"/>
-          <w:szCs w:val="24"/>
-        </w:rPr>
-        <w:t xml:space="preserve"> However, limitations several limitations described earlier may have contributed to poor kappa values. Specifically, the original tweet dataset obtained from the twitter </w:t>
-      </w:r>
-      <w:proofErr w:type="spellStart"/>
-      <w:r>
-        <w:rPr>
-          <w:sz w:val="24"/>
-          <w:szCs w:val="24"/>
-        </w:rPr>
-        <w:t>api</w:t>
-      </w:r>
-      <w:proofErr w:type="spellEnd"/>
-      <w:r>
-        <w:rPr>
-          <w:sz w:val="24"/>
-          <w:szCs w:val="24"/>
-        </w:rPr>
-        <w:t xml:space="preserve"> truncated numerous tweets. This provided a level of confusion to </w:t>
       </w:r>
       <w:proofErr w:type="spellStart"/>
       <w:r>
@@ -4520,7 +4751,35 @@
           <w:sz w:val="24"/>
           <w:szCs w:val="24"/>
         </w:rPr>
-        <w:t xml:space="preserve"> concept is greatly beneficial. The use of the crowdsource platform is not </w:t>
+        <w:t xml:space="preserve"> concept is greatly beneficial. </w:t>
+      </w:r>
+      <w:r>
+        <w:rPr>
+          <w:sz w:val="24"/>
+          <w:szCs w:val="24"/>
+        </w:rPr>
+        <w:t>Utilizing a</w:t>
+      </w:r>
+      <w:r>
+        <w:rPr>
+          <w:sz w:val="24"/>
+          <w:szCs w:val="24"/>
+        </w:rPr>
+        <w:t xml:space="preserve"> crowdsourc</w:t>
+      </w:r>
+      <w:r>
+        <w:rPr>
+          <w:sz w:val="24"/>
+          <w:szCs w:val="24"/>
+        </w:rPr>
+        <w:t>ing</w:t>
+      </w:r>
+      <w:r>
+        <w:rPr>
+          <w:sz w:val="24"/>
+          <w:szCs w:val="24"/>
+        </w:rPr>
+        <w:t xml:space="preserve"> platform is not </w:t>
       </w:r>
       <w:r>
         <w:rPr>
@@ -4541,35 +4800,42 @@
           <w:sz w:val="24"/>
           <w:szCs w:val="24"/>
         </w:rPr>
-        <w:t xml:space="preserve"> While labeling data can be better controlled if performed by </w:t>
-      </w:r>
-      <w:r>
-        <w:rPr>
-          <w:sz w:val="24"/>
-          <w:szCs w:val="24"/>
-        </w:rPr>
-        <w:t xml:space="preserve">an </w:t>
-      </w:r>
-      <w:r>
-        <w:rPr>
-          <w:sz w:val="24"/>
-          <w:szCs w:val="24"/>
-        </w:rPr>
-        <w:t xml:space="preserve">internal research </w:t>
-      </w:r>
-      <w:r>
-        <w:rPr>
-          <w:sz w:val="24"/>
-          <w:szCs w:val="24"/>
-        </w:rPr>
-        <w:t xml:space="preserve">group, </w:t>
-      </w:r>
-      <w:r>
-        <w:rPr>
-          <w:sz w:val="24"/>
-          <w:szCs w:val="24"/>
-        </w:rPr>
-        <w:t>consideration should be</w:t>
+        <w:t xml:space="preserve"> While </w:t>
+      </w:r>
+      <w:r>
+        <w:rPr>
+          <w:sz w:val="24"/>
+          <w:szCs w:val="24"/>
+        </w:rPr>
+        <w:t xml:space="preserve">results of </w:t>
+      </w:r>
+      <w:r>
+        <w:rPr>
+          <w:sz w:val="24"/>
+          <w:szCs w:val="24"/>
+        </w:rPr>
+        <w:t>data</w:t>
+      </w:r>
+      <w:r>
+        <w:rPr>
+          <w:sz w:val="24"/>
+          <w:szCs w:val="24"/>
+        </w:rPr>
+        <w:t xml:space="preserve"> labeling</w:t>
+      </w:r>
+      <w:r>
+        <w:rPr>
+          <w:sz w:val="24"/>
+          <w:szCs w:val="24"/>
+        </w:rPr>
+        <w:t xml:space="preserve"> </w:t>
+      </w:r>
+      <w:r>
+        <w:rPr>
+          <w:sz w:val="24"/>
+          <w:szCs w:val="24"/>
+        </w:rPr>
+        <w:t>is generally more accurate when</w:t>
       </w:r>
       <w:bookmarkStart w:id="0" w:name="_GoBack"/>
       <w:bookmarkEnd w:id="0"/>
@@ -4578,7 +4844,35 @@
           <w:sz w:val="24"/>
           <w:szCs w:val="24"/>
         </w:rPr>
-        <w:t xml:space="preserve"> </w:t>
+        <w:t xml:space="preserve"> performed by </w:t>
+      </w:r>
+      <w:r>
+        <w:rPr>
+          <w:sz w:val="24"/>
+          <w:szCs w:val="24"/>
+        </w:rPr>
+        <w:t xml:space="preserve">an </w:t>
+      </w:r>
+      <w:r>
+        <w:rPr>
+          <w:sz w:val="24"/>
+          <w:szCs w:val="24"/>
+        </w:rPr>
+        <w:t xml:space="preserve">internal research </w:t>
+      </w:r>
+      <w:r>
+        <w:rPr>
+          <w:sz w:val="24"/>
+          <w:szCs w:val="24"/>
+        </w:rPr>
+        <w:t xml:space="preserve">group, </w:t>
+      </w:r>
+      <w:r>
+        <w:rPr>
+          <w:sz w:val="24"/>
+          <w:szCs w:val="24"/>
+        </w:rPr>
+        <w:t xml:space="preserve">consideration should be </w:t>
       </w:r>
       <w:r>
         <w:rPr>
@@ -6617,7 +6911,7 @@
 </file>
 
 <file path=customXml/itemProps2.xml><?xml version="1.0" encoding="utf-8"?>
-<ds:datastoreItem xmlns:ds="http://schemas.openxmlformats.org/officeDocument/2006/customXml" ds:itemID="{42D816C6-8037-44FB-812B-9BEE5BE2F1E9}">
+<ds:datastoreItem xmlns:ds="http://schemas.openxmlformats.org/officeDocument/2006/customXml" ds:itemID="{D78257C9-4787-4B31-BD48-BE9BACB112D6}">
   <ds:schemaRefs>
     <ds:schemaRef ds:uri="http://schemas.openxmlformats.org/officeDocument/2006/bibliography"/>
   </ds:schemaRefs>

</xml_diff>